<commit_message>
Site updated at 2019-12-03 14:51:36 UTC
</commit_message>
<xml_diff>
--- a/courses/BigData/homework/Homework2.docx
+++ b/courses/BigData/homework/Homework2.docx
@@ -32,8 +32,6 @@
         </w:rPr>
         <w:t>Dec</w:t>
       </w:r>
-      <w:bookmarkStart w:id="0" w:name="_GoBack"/>
-      <w:bookmarkEnd w:id="0"/>
       <w:r>
         <w:rPr>
           <w:rFonts w:cs="Calibri"/>
@@ -362,20 +360,34 @@
     </w:p>
     <w:p>
       <w:pPr>
-        <w:jc w:val="both"/>
-      </w:pPr>
-      <w:hyperlink r:id="rId5">
+        <w:tabs>
+          <w:tab w:val="clear" w:pos="720"/>
+        </w:tabs>
+        <w:suppressAutoHyphens w:val="0"/>
+        <w:spacing w:after="0" w:line="240" w:lineRule="auto"/>
+        <w:rPr>
+          <w:rFonts w:ascii="Times New Roman" w:eastAsia="Times New Roman" w:hAnsi="Times New Roman"/>
+        </w:rPr>
+      </w:pPr>
+      <w:hyperlink r:id="rId5" w:history="1">
         <w:r>
           <w:rPr>
-            <w:color w:val="1155CC"/>
-            <w:u w:val="single"/>
+            <w:rStyle w:val="Hyperlink"/>
           </w:rPr>
-          <w:t>https://azure.microsoft.com/en-us/get-started/</w:t>
+          <w:t>https://xuhappy.github.io/courses/BigData/homework/data.zip</w:t>
         </w:r>
       </w:hyperlink>
+    </w:p>
+    <w:p>
+      <w:pPr>
+        <w:jc w:val="both"/>
+      </w:pPr>
       <w:hyperlink r:id="rId6"/>
     </w:p>
-    <w:p/>
+    <w:p>
+      <w:bookmarkStart w:id="0" w:name="_GoBack"/>
+      <w:bookmarkEnd w:id="0"/>
+    </w:p>
     <w:sectPr>
       <w:pgSz w:w="12240" w:h="15840"/>
       <w:pgMar w:top="1440" w:right="1800" w:bottom="1440" w:left="1800" w:header="0" w:footer="0" w:gutter="0"/>

</xml_diff>

<commit_message>
Site updated at 2020-04-26 07:38:26 UTC
</commit_message>
<xml_diff>
--- a/courses/BigData/homework/Homework2.docx
+++ b/courses/BigData/homework/Homework2.docx
@@ -1,6 +1,6 @@
 
 <file path=word/document.xml><?xml version="1.0" encoding="utf-8"?>
-<w:document xmlns:wpc="http://schemas.microsoft.com/office/word/2010/wordprocessingCanvas" xmlns:cx="http://schemas.microsoft.com/office/drawing/2014/chartex" xmlns:cx1="http://schemas.microsoft.com/office/drawing/2015/9/8/chartex" xmlns:cx2="http://schemas.microsoft.com/office/drawing/2015/10/21/chartex" xmlns:cx3="http://schemas.microsoft.com/office/drawing/2016/5/9/chartex" xmlns:cx4="http://schemas.microsoft.com/office/drawing/2016/5/10/chartex" xmlns:cx5="http://schemas.microsoft.com/office/drawing/2016/5/11/chartex" xmlns:cx6="http://schemas.microsoft.com/office/drawing/2016/5/12/chartex" xmlns:cx7="http://schemas.microsoft.com/office/drawing/2016/5/13/chartex" xmlns:cx8="http://schemas.microsoft.com/office/drawing/2016/5/14/chartex" xmlns:mc="http://schemas.openxmlformats.org/markup-compatibility/2006" xmlns:aink="http://schemas.microsoft.com/office/drawing/2016/ink" xmlns:am3d="http://schemas.microsoft.com/office/drawing/2017/model3d" xmlns:o="urn:schemas-microsoft-com:office:office" xmlns:r="http://schemas.openxmlformats.org/officeDocument/2006/relationships" xmlns:m="http://schemas.openxmlformats.org/officeDocument/2006/math" xmlns:v="urn:schemas-microsoft-com:vml" xmlns:wp14="http://schemas.microsoft.com/office/word/2010/wordprocessingDrawing" xmlns:wp="http://schemas.openxmlformats.org/drawingml/2006/wordprocessingDrawing" xmlns:w10="urn:schemas-microsoft-com:office:word" xmlns:w="http://schemas.openxmlformats.org/wordprocessingml/2006/main" xmlns:w14="http://schemas.microsoft.com/office/word/2010/wordml" xmlns:w15="http://schemas.microsoft.com/office/word/2012/wordml" xmlns:w16cid="http://schemas.microsoft.com/office/word/2016/wordml/cid" xmlns:w16se="http://schemas.microsoft.com/office/word/2015/wordml/symex" xmlns:wpg="http://schemas.microsoft.com/office/word/2010/wordprocessingGroup" xmlns:wpi="http://schemas.microsoft.com/office/word/2010/wordprocessingInk" xmlns:wne="http://schemas.microsoft.com/office/word/2006/wordml" xmlns:wps="http://schemas.microsoft.com/office/word/2010/wordprocessingShape" mc:Ignorable="w14 w15 w16se w16cid wp14">
+<w:document xmlns:wpc="http://schemas.microsoft.com/office/word/2010/wordprocessingCanvas" xmlns:cx="http://schemas.microsoft.com/office/drawing/2014/chartex" xmlns:cx1="http://schemas.microsoft.com/office/drawing/2015/9/8/chartex" xmlns:cx2="http://schemas.microsoft.com/office/drawing/2015/10/21/chartex" xmlns:cx3="http://schemas.microsoft.com/office/drawing/2016/5/9/chartex" xmlns:cx4="http://schemas.microsoft.com/office/drawing/2016/5/10/chartex" xmlns:cx5="http://schemas.microsoft.com/office/drawing/2016/5/11/chartex" xmlns:cx6="http://schemas.microsoft.com/office/drawing/2016/5/12/chartex" xmlns:cx7="http://schemas.microsoft.com/office/drawing/2016/5/13/chartex" xmlns:cx8="http://schemas.microsoft.com/office/drawing/2016/5/14/chartex" xmlns:mc="http://schemas.openxmlformats.org/markup-compatibility/2006" xmlns:aink="http://schemas.microsoft.com/office/drawing/2016/ink" xmlns:am3d="http://schemas.microsoft.com/office/drawing/2017/model3d" xmlns:o="urn:schemas-microsoft-com:office:office" xmlns:r="http://schemas.openxmlformats.org/officeDocument/2006/relationships" xmlns:m="http://schemas.openxmlformats.org/officeDocument/2006/math" xmlns:v="urn:schemas-microsoft-com:vml" xmlns:wp14="http://schemas.microsoft.com/office/word/2010/wordprocessingDrawing" xmlns:wp="http://schemas.openxmlformats.org/drawingml/2006/wordprocessingDrawing" xmlns:w10="urn:schemas-microsoft-com:office:word" xmlns:w="http://schemas.openxmlformats.org/wordprocessingml/2006/main" xmlns:w14="http://schemas.microsoft.com/office/word/2010/wordml" xmlns:w15="http://schemas.microsoft.com/office/word/2012/wordml" xmlns:w16cex="http://schemas.microsoft.com/office/word/2018/wordml/cex" xmlns:w16cid="http://schemas.microsoft.com/office/word/2016/wordml/cid" xmlns:w16="http://schemas.microsoft.com/office/word/2018/wordml" xmlns:w16se="http://schemas.microsoft.com/office/word/2015/wordml/symex" xmlns:wpg="http://schemas.microsoft.com/office/word/2010/wordprocessingGroup" xmlns:wpi="http://schemas.microsoft.com/office/word/2010/wordprocessingInk" xmlns:wne="http://schemas.microsoft.com/office/word/2006/wordml" xmlns:wps="http://schemas.microsoft.com/office/word/2010/wordprocessingShape" mc:Ignorable="w14 w15 w16se w16cid w16 w16cex wp14">
   <w:body>
     <w:p>
       <w:pPr>
@@ -206,59 +206,12 @@
       <w:pPr>
         <w:pStyle w:val="Heading1"/>
       </w:pPr>
-    </w:p>
-    <w:p>
-      <w:pPr>
-        <w:pStyle w:val="Heading1"/>
-      </w:pPr>
-      <w:r>
+      <w:r>
+        <w:lastRenderedPageBreak/>
         <w:t xml:space="preserve">Part </w:t>
       </w:r>
       <w:r>
-        <w:rPr>
-          <w:rFonts w:hint="eastAsia"/>
-        </w:rPr>
         <w:t>A</w:t>
-      </w:r>
-      <w:r>
-        <w:t xml:space="preserve">. </w:t>
-      </w:r>
-      <w:r>
-        <w:t>PageRank Programming</w:t>
-      </w:r>
-    </w:p>
-    <w:p>
-      <w:r>
-        <w:t xml:space="preserve">In this excise, you are required to implement the PageRank algorithms on the given dataset, and then output the top 100 nodes ranked by their PageRank scores. </w:t>
-      </w:r>
-    </w:p>
-    <w:p>
-      <w:r>
-        <w:t xml:space="preserve">The description of the dataset is included in the first few lines of the dataset. </w:t>
-      </w:r>
-    </w:p>
-    <w:p>
-      <w:r>
-        <w:t>You need to submit the source code and comment your source code so that the tutor can follow it. Submit your result in a plain text.</w:t>
-      </w:r>
-    </w:p>
-    <w:p>
-      <w:pPr>
-        <w:jc w:val="both"/>
-      </w:pPr>
-    </w:p>
-    <w:p>
-      <w:pPr>
-        <w:pStyle w:val="Heading1"/>
-      </w:pPr>
-      <w:r>
-        <w:t xml:space="preserve">Part </w:t>
-      </w:r>
-      <w:r>
-        <w:rPr>
-          <w:rFonts w:hint="eastAsia"/>
-        </w:rPr>
-        <w:t>B</w:t>
       </w:r>
       <w:r>
         <w:t xml:space="preserve">. </w:t>
@@ -384,10 +337,7 @@
       </w:pPr>
       <w:hyperlink r:id="rId6"/>
     </w:p>
-    <w:p>
-      <w:bookmarkStart w:id="0" w:name="_GoBack"/>
-      <w:bookmarkEnd w:id="0"/>
-    </w:p>
+    <w:p/>
     <w:sectPr>
       <w:pgSz w:w="12240" w:h="15840"/>
       <w:pgMar w:top="1440" w:right="1800" w:bottom="1440" w:left="1800" w:header="0" w:footer="0" w:gutter="0"/>
@@ -400,7 +350,7 @@
 </file>
 
 <file path=word/numbering.xml><?xml version="1.0" encoding="utf-8"?>
-<w:numbering xmlns:wpc="http://schemas.microsoft.com/office/word/2010/wordprocessingCanvas" xmlns:cx="http://schemas.microsoft.com/office/drawing/2014/chartex" xmlns:cx1="http://schemas.microsoft.com/office/drawing/2015/9/8/chartex" xmlns:cx2="http://schemas.microsoft.com/office/drawing/2015/10/21/chartex" xmlns:cx3="http://schemas.microsoft.com/office/drawing/2016/5/9/chartex" xmlns:cx4="http://schemas.microsoft.com/office/drawing/2016/5/10/chartex" xmlns:cx5="http://schemas.microsoft.com/office/drawing/2016/5/11/chartex" xmlns:cx6="http://schemas.microsoft.com/office/drawing/2016/5/12/chartex" xmlns:cx7="http://schemas.microsoft.com/office/drawing/2016/5/13/chartex" xmlns:cx8="http://schemas.microsoft.com/office/drawing/2016/5/14/chartex" xmlns:mc="http://schemas.openxmlformats.org/markup-compatibility/2006" xmlns:aink="http://schemas.microsoft.com/office/drawing/2016/ink" xmlns:am3d="http://schemas.microsoft.com/office/drawing/2017/model3d" xmlns:o="urn:schemas-microsoft-com:office:office" xmlns:r="http://schemas.openxmlformats.org/officeDocument/2006/relationships" xmlns:m="http://schemas.openxmlformats.org/officeDocument/2006/math" xmlns:v="urn:schemas-microsoft-com:vml" xmlns:wp14="http://schemas.microsoft.com/office/word/2010/wordprocessingDrawing" xmlns:wp="http://schemas.openxmlformats.org/drawingml/2006/wordprocessingDrawing" xmlns:w10="urn:schemas-microsoft-com:office:word" xmlns:w="http://schemas.openxmlformats.org/wordprocessingml/2006/main" xmlns:w14="http://schemas.microsoft.com/office/word/2010/wordml" xmlns:w15="http://schemas.microsoft.com/office/word/2012/wordml" xmlns:w16cid="http://schemas.microsoft.com/office/word/2016/wordml/cid" xmlns:w16se="http://schemas.microsoft.com/office/word/2015/wordml/symex" xmlns:wpg="http://schemas.microsoft.com/office/word/2010/wordprocessingGroup" xmlns:wpi="http://schemas.microsoft.com/office/word/2010/wordprocessingInk" xmlns:wne="http://schemas.microsoft.com/office/word/2006/wordml" xmlns:wps="http://schemas.microsoft.com/office/word/2010/wordprocessingShape" mc:Ignorable="w14 w15 w16se w16cid wp14">
+<w:numbering xmlns:wpc="http://schemas.microsoft.com/office/word/2010/wordprocessingCanvas" xmlns:cx="http://schemas.microsoft.com/office/drawing/2014/chartex" xmlns:cx1="http://schemas.microsoft.com/office/drawing/2015/9/8/chartex" xmlns:cx2="http://schemas.microsoft.com/office/drawing/2015/10/21/chartex" xmlns:cx3="http://schemas.microsoft.com/office/drawing/2016/5/9/chartex" xmlns:cx4="http://schemas.microsoft.com/office/drawing/2016/5/10/chartex" xmlns:cx5="http://schemas.microsoft.com/office/drawing/2016/5/11/chartex" xmlns:cx6="http://schemas.microsoft.com/office/drawing/2016/5/12/chartex" xmlns:cx7="http://schemas.microsoft.com/office/drawing/2016/5/13/chartex" xmlns:cx8="http://schemas.microsoft.com/office/drawing/2016/5/14/chartex" xmlns:mc="http://schemas.openxmlformats.org/markup-compatibility/2006" xmlns:aink="http://schemas.microsoft.com/office/drawing/2016/ink" xmlns:am3d="http://schemas.microsoft.com/office/drawing/2017/model3d" xmlns:o="urn:schemas-microsoft-com:office:office" xmlns:r="http://schemas.openxmlformats.org/officeDocument/2006/relationships" xmlns:m="http://schemas.openxmlformats.org/officeDocument/2006/math" xmlns:v="urn:schemas-microsoft-com:vml" xmlns:wp14="http://schemas.microsoft.com/office/word/2010/wordprocessingDrawing" xmlns:wp="http://schemas.openxmlformats.org/drawingml/2006/wordprocessingDrawing" xmlns:w10="urn:schemas-microsoft-com:office:word" xmlns:w="http://schemas.openxmlformats.org/wordprocessingml/2006/main" xmlns:w14="http://schemas.microsoft.com/office/word/2010/wordml" xmlns:w15="http://schemas.microsoft.com/office/word/2012/wordml" xmlns:w16cex="http://schemas.microsoft.com/office/word/2018/wordml/cex" xmlns:w16cid="http://schemas.microsoft.com/office/word/2016/wordml/cid" xmlns:w16="http://schemas.microsoft.com/office/word/2018/wordml" xmlns:w16se="http://schemas.microsoft.com/office/word/2015/wordml/symex" xmlns:wpg="http://schemas.microsoft.com/office/word/2010/wordprocessingGroup" xmlns:wpi="http://schemas.microsoft.com/office/word/2010/wordprocessingInk" xmlns:wne="http://schemas.microsoft.com/office/word/2006/wordml" xmlns:wps="http://schemas.microsoft.com/office/word/2010/wordprocessingShape" mc:Ignorable="w14 w15 w16se w16cid w16 w16cex wp14">
   <w:abstractNum w:abstractNumId="0" w15:restartNumberingAfterBreak="0">
     <w:nsid w:val="06DF4E5B"/>
     <w:multiLevelType w:val="multilevel"/>
@@ -1189,7 +1139,7 @@
 </file>
 
 <file path=word/styles.xml><?xml version="1.0" encoding="utf-8"?>
-<w:styles xmlns:mc="http://schemas.openxmlformats.org/markup-compatibility/2006" xmlns:r="http://schemas.openxmlformats.org/officeDocument/2006/relationships" xmlns:w="http://schemas.openxmlformats.org/wordprocessingml/2006/main" xmlns:w14="http://schemas.microsoft.com/office/word/2010/wordml" xmlns:w15="http://schemas.microsoft.com/office/word/2012/wordml" xmlns:w16cid="http://schemas.microsoft.com/office/word/2016/wordml/cid" xmlns:w16se="http://schemas.microsoft.com/office/word/2015/wordml/symex" mc:Ignorable="w14 w15 w16se w16cid">
+<w:styles xmlns:mc="http://schemas.openxmlformats.org/markup-compatibility/2006" xmlns:r="http://schemas.openxmlformats.org/officeDocument/2006/relationships" xmlns:w="http://schemas.openxmlformats.org/wordprocessingml/2006/main" xmlns:w14="http://schemas.microsoft.com/office/word/2010/wordml" xmlns:w15="http://schemas.microsoft.com/office/word/2012/wordml" xmlns:w16cex="http://schemas.microsoft.com/office/word/2018/wordml/cex" xmlns:w16cid="http://schemas.microsoft.com/office/word/2016/wordml/cid" xmlns:w16="http://schemas.microsoft.com/office/word/2018/wordml" xmlns:w16se="http://schemas.microsoft.com/office/word/2015/wordml/symex" mc:Ignorable="w14 w15 w16se w16cid w16 w16cex">
   <w:docDefaults>
     <w:rPrDefault>
       <w:rPr>

</xml_diff>

<commit_message>
Site updated at 2020-12-20 14:44:46 UTC
</commit_message>
<xml_diff>
--- a/courses/BigData/homework/Homework2.docx
+++ b/courses/BigData/homework/Homework2.docx
@@ -4,7 +4,7 @@
   <w:body>
     <w:p>
       <w:pPr>
-        <w:pStyle w:val="Title"/>
+        <w:pStyle w:val="a7"/>
       </w:pPr>
       <w:r>
         <w:t>Big Data Analytics Assignment 2</w:t>
@@ -21,52 +21,7 @@
           <w:i/>
           <w:color w:val="FF0000"/>
         </w:rPr>
-        <w:t xml:space="preserve">Due Date: 23:59 </w:t>
-      </w:r>
-      <w:r>
-        <w:rPr>
-          <w:rFonts w:cs="Calibri"/>
-          <w:b/>
-          <w:i/>
-          <w:color w:val="FF0000"/>
-        </w:rPr>
-        <w:t>Dec</w:t>
-      </w:r>
-      <w:r>
-        <w:rPr>
-          <w:rFonts w:cs="Calibri"/>
-          <w:b/>
-          <w:i/>
-          <w:color w:val="FF0000"/>
-        </w:rPr>
-        <w:t xml:space="preserve"> </w:t>
-      </w:r>
-      <w:r>
-        <w:rPr>
-          <w:rFonts w:cs="Calibri"/>
-          <w:b/>
-          <w:i/>
-          <w:color w:val="FF0000"/>
-        </w:rPr>
-        <w:t>25</w:t>
-      </w:r>
-      <w:r>
-        <w:rPr>
-          <w:rFonts w:cs="Calibri"/>
-          <w:b/>
-          <w:i/>
-          <w:color w:val="FF0000"/>
-        </w:rPr>
-        <w:t>, 20</w:t>
-      </w:r>
-      <w:r>
-        <w:rPr>
-          <w:rFonts w:cs="Calibri"/>
-          <w:b/>
-          <w:i/>
-          <w:color w:val="FF0000"/>
-        </w:rPr>
-        <w:t>19</w:t>
+        <w:t>Due Date</w:t>
       </w:r>
     </w:p>
     <w:p>
@@ -204,7 +159,7 @@
     </w:p>
     <w:p>
       <w:pPr>
-        <w:pStyle w:val="Heading1"/>
+        <w:pStyle w:val="1"/>
       </w:pPr>
       <w:r>
         <w:lastRenderedPageBreak/>
@@ -277,6 +232,47 @@
       <w:r>
         <w:t>You need to submit your code and a plain text of the results. The format of your result is: each line only contain the class label, e.g. +1 or -1.</w:t>
       </w:r>
+    </w:p>
+    <w:p/>
+    <w:p/>
+    <w:p>
+      <w:pPr>
+        <w:pStyle w:val="1"/>
+      </w:pPr>
+      <w:r>
+        <w:t xml:space="preserve">Part </w:t>
+      </w:r>
+      <w:r>
+        <w:rPr>
+          <w:rFonts w:hint="eastAsia"/>
+        </w:rPr>
+        <w:t>B</w:t>
+      </w:r>
+      <w:r>
+        <w:t>. PageRank Programming</w:t>
+      </w:r>
+    </w:p>
+    <w:p>
+      <w:r>
+        <w:t xml:space="preserve">In this excise, you are required to implement the PageRank algorithms on the given dataset, and then output the top 100 nodes ranked by their PageRank scores. </w:t>
+      </w:r>
+    </w:p>
+    <w:p>
+      <w:r>
+        <w:t xml:space="preserve">The description of the dataset is included in the first few lines of the dataset. </w:t>
+      </w:r>
+    </w:p>
+    <w:p>
+      <w:r>
+        <w:t>You need to submit the source code and comment your source code so that the tutor can follow it. Submit your result in a plain text.</w:t>
+      </w:r>
+    </w:p>
+    <w:p>
+      <w:pPr>
+        <w:rPr>
+          <w:rFonts w:hint="eastAsia"/>
+        </w:rPr>
+      </w:pPr>
     </w:p>
     <w:p/>
     <w:p>
@@ -319,13 +315,13 @@
         <w:suppressAutoHyphens w:val="0"/>
         <w:spacing w:after="0" w:line="240" w:lineRule="auto"/>
         <w:rPr>
-          <w:rFonts w:ascii="Times New Roman" w:eastAsia="Times New Roman" w:hAnsi="Times New Roman"/>
+          <w:rStyle w:val="a9"/>
         </w:rPr>
       </w:pPr>
       <w:hyperlink r:id="rId5" w:history="1">
         <w:r>
           <w:rPr>
-            <w:rStyle w:val="Hyperlink"/>
+            <w:rStyle w:val="a9"/>
           </w:rPr>
           <w:t>https://xuhappy.github.io/courses/BigData/homework/data.zip</w:t>
         </w:r>
@@ -333,9 +329,50 @@
     </w:p>
     <w:p>
       <w:pPr>
+        <w:tabs>
+          <w:tab w:val="clear" w:pos="720"/>
+        </w:tabs>
+        <w:suppressAutoHyphens w:val="0"/>
+        <w:spacing w:after="0" w:line="240" w:lineRule="auto"/>
+        <w:rPr>
+          <w:rStyle w:val="a9"/>
+          <w:rFonts w:ascii="微软雅黑" w:eastAsia="微软雅黑" w:hAnsi="微软雅黑" w:cs="微软雅黑" w:hint="eastAsia"/>
+          <w:color w:val="auto"/>
+          <w:u w:val="none"/>
+        </w:rPr>
+      </w:pPr>
+      <w:hyperlink r:id="rId6" w:history="1">
+        <w:r>
+          <w:rPr>
+            <w:rStyle w:val="a9"/>
+          </w:rPr>
+          <w:t>https://xuhappy.github.io/courses/BigData/homework/web-Google.txt</w:t>
+        </w:r>
+      </w:hyperlink>
+      <w:r>
+        <w:rPr>
+          <w:rStyle w:val="a9"/>
+        </w:rPr>
+        <w:t>.gz</w:t>
+      </w:r>
+    </w:p>
+    <w:p>
+      <w:pPr>
+        <w:tabs>
+          <w:tab w:val="clear" w:pos="720"/>
+        </w:tabs>
+        <w:suppressAutoHyphens w:val="0"/>
+        <w:spacing w:after="0" w:line="240" w:lineRule="auto"/>
+        <w:rPr>
+          <w:rFonts w:ascii="Times New Roman" w:eastAsia="Times New Roman" w:hAnsi="Times New Roman" w:hint="eastAsia"/>
+        </w:rPr>
+      </w:pPr>
+    </w:p>
+    <w:p>
+      <w:pPr>
         <w:jc w:val="both"/>
       </w:pPr>
-      <w:hyperlink r:id="rId6"/>
+      <w:hyperlink r:id="rId7"/>
     </w:p>
     <w:p/>
     <w:sectPr>
@@ -1533,7 +1570,7 @@
     <w:lsdException w:name="Unresolved Mention" w:semiHidden="1" w:unhideWhenUsed="1"/>
     <w:lsdException w:name="Smart Link" w:semiHidden="1" w:unhideWhenUsed="1"/>
   </w:latentStyles>
-  <w:style w:type="paragraph" w:default="1" w:styleId="Normal">
+  <w:style w:type="paragraph" w:default="1" w:styleId="a">
     <w:name w:val="Normal"/>
     <w:pPr>
       <w:tabs>
@@ -1546,9 +1583,9 @@
       <w:rFonts w:ascii="Calibri" w:eastAsia="Arial" w:hAnsi="Calibri"/>
     </w:rPr>
   </w:style>
-  <w:style w:type="paragraph" w:styleId="Heading1">
+  <w:style w:type="paragraph" w:styleId="1">
     <w:name w:val="heading 1"/>
-    <w:basedOn w:val="Normal"/>
+    <w:basedOn w:val="a"/>
     <w:next w:val="Textbody"/>
     <w:pPr>
       <w:keepNext/>
@@ -1565,13 +1602,13 @@
       <w:szCs w:val="28"/>
     </w:rPr>
   </w:style>
-  <w:style w:type="character" w:default="1" w:styleId="DefaultParagraphFont">
+  <w:style w:type="character" w:default="1" w:styleId="a0">
     <w:name w:val="Default Paragraph Font"/>
     <w:uiPriority w:val="1"/>
     <w:semiHidden/>
     <w:unhideWhenUsed/>
   </w:style>
-  <w:style w:type="table" w:default="1" w:styleId="TableNormal">
+  <w:style w:type="table" w:default="1" w:styleId="a1">
     <w:name w:val="Normal Table"/>
     <w:uiPriority w:val="99"/>
     <w:semiHidden/>
@@ -1586,7 +1623,7 @@
       </w:tblCellMar>
     </w:tblPr>
   </w:style>
-  <w:style w:type="numbering" w:default="1" w:styleId="NoList">
+  <w:style w:type="numbering" w:default="1" w:styleId="a2">
     <w:name w:val="No List"/>
     <w:uiPriority w:val="99"/>
     <w:semiHidden/>
@@ -1594,7 +1631,7 @@
   </w:style>
   <w:style w:type="character" w:customStyle="1" w:styleId="InternetLink">
     <w:name w:val="Internet Link"/>
-    <w:basedOn w:val="DefaultParagraphFont"/>
+    <w:basedOn w:val="a0"/>
     <w:rPr>
       <w:color w:val="0000FF"/>
       <w:u w:val="single"/>
@@ -1603,7 +1640,7 @@
   </w:style>
   <w:style w:type="character" w:customStyle="1" w:styleId="BalloonTextChar">
     <w:name w:val="Balloon Text Char"/>
-    <w:basedOn w:val="DefaultParagraphFont"/>
+    <w:basedOn w:val="a0"/>
     <w:rPr>
       <w:rFonts w:ascii="Tahoma" w:hAnsi="Tahoma" w:cs="Tahoma"/>
       <w:sz w:val="16"/>
@@ -1612,7 +1649,7 @@
   </w:style>
   <w:style w:type="character" w:customStyle="1" w:styleId="TitleChar">
     <w:name w:val="Title Char"/>
-    <w:basedOn w:val="DefaultParagraphFont"/>
+    <w:basedOn w:val="a0"/>
     <w:rPr>
       <w:rFonts w:ascii="Cambria" w:hAnsi="Cambria"/>
       <w:color w:val="17365D"/>
@@ -1623,7 +1660,7 @@
   </w:style>
   <w:style w:type="character" w:customStyle="1" w:styleId="Heading1Char">
     <w:name w:val="Heading 1 Char"/>
-    <w:basedOn w:val="DefaultParagraphFont"/>
+    <w:basedOn w:val="a0"/>
     <w:rPr>
       <w:rFonts w:ascii="Cambria" w:hAnsi="Cambria"/>
       <w:b/>
@@ -1635,35 +1672,35 @@
   </w:style>
   <w:style w:type="paragraph" w:customStyle="1" w:styleId="Heading">
     <w:name w:val="Heading"/>
-    <w:basedOn w:val="Normal"/>
+    <w:basedOn w:val="a"/>
     <w:next w:val="Textbody"/>
     <w:pPr>
       <w:keepNext/>
       <w:spacing w:before="240" w:after="120"/>
     </w:pPr>
     <w:rPr>
-      <w:rFonts w:ascii="Arial" w:eastAsia="Microsoft YaHei" w:hAnsi="Arial" w:cs="Lohit Hindi"/>
+      <w:rFonts w:ascii="Arial" w:eastAsia="微软雅黑" w:hAnsi="Arial" w:cs="Lohit Hindi"/>
       <w:sz w:val="28"/>
       <w:szCs w:val="28"/>
     </w:rPr>
   </w:style>
   <w:style w:type="paragraph" w:customStyle="1" w:styleId="Textbody">
     <w:name w:val="Text body"/>
-    <w:basedOn w:val="Normal"/>
+    <w:basedOn w:val="a"/>
     <w:pPr>
       <w:spacing w:after="120"/>
     </w:pPr>
   </w:style>
-  <w:style w:type="paragraph" w:styleId="List">
+  <w:style w:type="paragraph" w:styleId="a3">
     <w:name w:val="List"/>
     <w:basedOn w:val="Textbody"/>
     <w:rPr>
       <w:rFonts w:cs="Lohit Hindi"/>
     </w:rPr>
   </w:style>
-  <w:style w:type="paragraph" w:styleId="Caption">
+  <w:style w:type="paragraph" w:styleId="a4">
     <w:name w:val="caption"/>
-    <w:basedOn w:val="Normal"/>
+    <w:basedOn w:val="a"/>
     <w:pPr>
       <w:suppressLineNumbers/>
       <w:spacing w:before="120" w:after="120"/>
@@ -1678,7 +1715,7 @@
   </w:style>
   <w:style w:type="paragraph" w:customStyle="1" w:styleId="Index">
     <w:name w:val="Index"/>
-    <w:basedOn w:val="Normal"/>
+    <w:basedOn w:val="a"/>
     <w:pPr>
       <w:suppressLineNumbers/>
     </w:pPr>
@@ -1686,16 +1723,16 @@
       <w:rFonts w:cs="Lohit Hindi"/>
     </w:rPr>
   </w:style>
-  <w:style w:type="paragraph" w:styleId="ListParagraph">
+  <w:style w:type="paragraph" w:styleId="a5">
     <w:name w:val="List Paragraph"/>
-    <w:basedOn w:val="Normal"/>
+    <w:basedOn w:val="a"/>
     <w:pPr>
       <w:ind w:left="720"/>
     </w:pPr>
   </w:style>
-  <w:style w:type="paragraph" w:styleId="BalloonText">
+  <w:style w:type="paragraph" w:styleId="a6">
     <w:name w:val="Balloon Text"/>
-    <w:basedOn w:val="Normal"/>
+    <w:basedOn w:val="a"/>
     <w:pPr>
       <w:spacing w:after="0" w:line="100" w:lineRule="atLeast"/>
     </w:pPr>
@@ -1705,10 +1742,10 @@
       <w:szCs w:val="16"/>
     </w:rPr>
   </w:style>
-  <w:style w:type="paragraph" w:styleId="Title">
+  <w:style w:type="paragraph" w:styleId="a7">
     <w:name w:val="Title"/>
-    <w:basedOn w:val="Normal"/>
-    <w:next w:val="Subtitle"/>
+    <w:basedOn w:val="a"/>
+    <w:next w:val="a8"/>
     <w:pPr>
       <w:pBdr>
         <w:bottom w:val="single" w:sz="8" w:space="0" w:color="4F81BD"/>
@@ -1726,7 +1763,7 @@
       <w:szCs w:val="52"/>
     </w:rPr>
   </w:style>
-  <w:style w:type="paragraph" w:styleId="Subtitle">
+  <w:style w:type="paragraph" w:styleId="a8">
     <w:name w:val="Subtitle"/>
     <w:basedOn w:val="Heading"/>
     <w:next w:val="Textbody"/>
@@ -1738,11 +1775,10 @@
       <w:iCs/>
     </w:rPr>
   </w:style>
-  <w:style w:type="character" w:styleId="Hyperlink">
+  <w:style w:type="character" w:styleId="a9">
     <w:name w:val="Hyperlink"/>
-    <w:basedOn w:val="DefaultParagraphFont"/>
+    <w:basedOn w:val="a0"/>
     <w:uiPriority w:val="99"/>
-    <w:semiHidden/>
     <w:unhideWhenUsed/>
     <w:rsid w:val="0095253F"/>
     <w:rPr>

</xml_diff>